<commit_message>
proposition pour relecture du devoir final
</commit_message>
<xml_diff>
--- a/template_word.docx
+++ b/template_word.docx
@@ -16780,7 +16780,7 @@
   <w:abstractNum w:abstractNumId="1" w15:restartNumberingAfterBreak="0">
     <w:nsid w:val="FFFFFF7C"/>
     <w:multiLevelType w:val="singleLevel"/>
-    <w:tmpl w:val="0120862E"/>
+    <w:tmpl w:val="071AB236"/>
     <w:lvl w:ilvl="0">
       <w:start w:val="1"/>
       <w:numFmt w:val="decimal"/>
@@ -16797,7 +16797,7 @@
   <w:abstractNum w:abstractNumId="2" w15:restartNumberingAfterBreak="0">
     <w:nsid w:val="FFFFFF7D"/>
     <w:multiLevelType w:val="singleLevel"/>
-    <w:tmpl w:val="25EAD444"/>
+    <w:tmpl w:val="74100EE8"/>
     <w:lvl w:ilvl="0">
       <w:start w:val="1"/>
       <w:numFmt w:val="decimal"/>
@@ -16814,7 +16814,7 @@
   <w:abstractNum w:abstractNumId="3" w15:restartNumberingAfterBreak="0">
     <w:nsid w:val="FFFFFF7E"/>
     <w:multiLevelType w:val="singleLevel"/>
-    <w:tmpl w:val="E4A05B52"/>
+    <w:tmpl w:val="1B76E9AA"/>
     <w:lvl w:ilvl="0">
       <w:start w:val="1"/>
       <w:numFmt w:val="decimal"/>
@@ -16831,7 +16831,7 @@
   <w:abstractNum w:abstractNumId="4" w15:restartNumberingAfterBreak="0">
     <w:nsid w:val="FFFFFF7F"/>
     <w:multiLevelType w:val="singleLevel"/>
-    <w:tmpl w:val="BBA8D554"/>
+    <w:tmpl w:val="9D3ECA58"/>
     <w:lvl w:ilvl="0">
       <w:start w:val="1"/>
       <w:numFmt w:val="decimal"/>
@@ -16848,7 +16848,7 @@
   <w:abstractNum w:abstractNumId="5" w15:restartNumberingAfterBreak="0">
     <w:nsid w:val="FFFFFF80"/>
     <w:multiLevelType w:val="singleLevel"/>
-    <w:tmpl w:val="9C6688A8"/>
+    <w:tmpl w:val="4D9CD190"/>
     <w:lvl w:ilvl="0">
       <w:start w:val="1"/>
       <w:numFmt w:val="bullet"/>
@@ -16868,7 +16868,7 @@
   <w:abstractNum w:abstractNumId="6" w15:restartNumberingAfterBreak="0">
     <w:nsid w:val="FFFFFF81"/>
     <w:multiLevelType w:val="singleLevel"/>
-    <w:tmpl w:val="FDE4B41A"/>
+    <w:tmpl w:val="280E1832"/>
     <w:lvl w:ilvl="0">
       <w:start w:val="1"/>
       <w:numFmt w:val="bullet"/>
@@ -16888,7 +16888,7 @@
   <w:abstractNum w:abstractNumId="7" w15:restartNumberingAfterBreak="0">
     <w:nsid w:val="FFFFFF82"/>
     <w:multiLevelType w:val="singleLevel"/>
-    <w:tmpl w:val="DA48B264"/>
+    <w:tmpl w:val="7F70857A"/>
     <w:lvl w:ilvl="0">
       <w:start w:val="1"/>
       <w:numFmt w:val="bullet"/>
@@ -16908,7 +16908,7 @@
   <w:abstractNum w:abstractNumId="8" w15:restartNumberingAfterBreak="0">
     <w:nsid w:val="FFFFFF83"/>
     <w:multiLevelType w:val="singleLevel"/>
-    <w:tmpl w:val="51188D80"/>
+    <w:tmpl w:val="1E449A96"/>
     <w:lvl w:ilvl="0">
       <w:start w:val="1"/>
       <w:numFmt w:val="bullet"/>
@@ -16928,7 +16928,7 @@
   <w:abstractNum w:abstractNumId="9" w15:restartNumberingAfterBreak="0">
     <w:nsid w:val="FFFFFF88"/>
     <w:multiLevelType w:val="singleLevel"/>
-    <w:tmpl w:val="B0AA1E7A"/>
+    <w:tmpl w:val="3FCAAD12"/>
     <w:lvl w:ilvl="0">
       <w:start w:val="1"/>
       <w:numFmt w:val="decimal"/>
@@ -16945,7 +16945,7 @@
   <w:abstractNum w:abstractNumId="10" w15:restartNumberingAfterBreak="0">
     <w:nsid w:val="FFFFFF89"/>
     <w:multiLevelType w:val="singleLevel"/>
-    <w:tmpl w:val="0FB4C068"/>
+    <w:tmpl w:val="F8626152"/>
     <w:lvl w:ilvl="0">
       <w:start w:val="1"/>
       <w:numFmt w:val="bullet"/>
@@ -16963,6 +16963,92 @@
     </w:lvl>
   </w:abstractNum>
   <w:abstractNum w:abstractNumId="11" w15:restartNumberingAfterBreak="0">
+    <w:nsid w:val="2B757576"/>
+    <w:multiLevelType w:val="multilevel"/>
+    <w:tmpl w:val="44BC59A8"/>
+    <w:lvl w:ilvl="0">
+      <w:start w:val="1"/>
+      <w:numFmt w:val="upperRoman"/>
+      <w:lvlText w:val="%1."/>
+      <w:lvlJc w:val="right"/>
+      <w:pPr>
+        <w:ind w:left="720" w:hanging="360"/>
+      </w:pPr>
+    </w:lvl>
+    <w:lvl w:ilvl="1">
+      <w:start w:val="1"/>
+      <w:numFmt w:val="lowerLetter"/>
+      <w:lvlText w:val="%2."/>
+      <w:lvlJc w:val="left"/>
+      <w:pPr>
+        <w:ind w:left="1440" w:hanging="360"/>
+      </w:pPr>
+    </w:lvl>
+    <w:lvl w:ilvl="2">
+      <w:start w:val="1"/>
+      <w:numFmt w:val="lowerRoman"/>
+      <w:lvlText w:val="%3."/>
+      <w:lvlJc w:val="right"/>
+      <w:pPr>
+        <w:ind w:left="2160" w:hanging="180"/>
+      </w:pPr>
+    </w:lvl>
+    <w:lvl w:ilvl="3">
+      <w:start w:val="1"/>
+      <w:numFmt w:val="decimal"/>
+      <w:lvlText w:val="%4."/>
+      <w:lvlJc w:val="left"/>
+      <w:pPr>
+        <w:ind w:left="2880" w:hanging="360"/>
+      </w:pPr>
+    </w:lvl>
+    <w:lvl w:ilvl="4">
+      <w:start w:val="1"/>
+      <w:numFmt w:val="lowerLetter"/>
+      <w:lvlText w:val="%5."/>
+      <w:lvlJc w:val="left"/>
+      <w:pPr>
+        <w:ind w:left="3600" w:hanging="360"/>
+      </w:pPr>
+    </w:lvl>
+    <w:lvl w:ilvl="5">
+      <w:start w:val="1"/>
+      <w:numFmt w:val="lowerRoman"/>
+      <w:lvlText w:val="%6."/>
+      <w:lvlJc w:val="right"/>
+      <w:pPr>
+        <w:ind w:left="4320" w:hanging="180"/>
+      </w:pPr>
+    </w:lvl>
+    <w:lvl w:ilvl="6">
+      <w:start w:val="1"/>
+      <w:numFmt w:val="decimal"/>
+      <w:lvlText w:val="%7."/>
+      <w:lvlJc w:val="left"/>
+      <w:pPr>
+        <w:ind w:left="5040" w:hanging="360"/>
+      </w:pPr>
+    </w:lvl>
+    <w:lvl w:ilvl="7">
+      <w:start w:val="1"/>
+      <w:numFmt w:val="lowerLetter"/>
+      <w:lvlText w:val="%8."/>
+      <w:lvlJc w:val="left"/>
+      <w:pPr>
+        <w:ind w:left="5760" w:hanging="360"/>
+      </w:pPr>
+    </w:lvl>
+    <w:lvl w:ilvl="8">
+      <w:start w:val="1"/>
+      <w:numFmt w:val="lowerRoman"/>
+      <w:lvlText w:val="%9."/>
+      <w:lvlJc w:val="right"/>
+      <w:pPr>
+        <w:ind w:left="6480" w:hanging="180"/>
+      </w:pPr>
+    </w:lvl>
+  </w:abstractNum>
+  <w:abstractNum w:abstractNumId="12" w15:restartNumberingAfterBreak="0">
     <w:nsid w:val="2C1AE401"/>
     <w:multiLevelType w:val="multilevel"/>
     <w:tmpl w:val="7038ABE8"/>
@@ -17066,7 +17152,7 @@
       </w:pPr>
     </w:lvl>
   </w:abstractNum>
-  <w:abstractNum w:abstractNumId="12" w15:restartNumberingAfterBreak="0">
+  <w:abstractNum w:abstractNumId="13" w15:restartNumberingAfterBreak="0">
     <w:nsid w:val="337A7B96"/>
     <w:multiLevelType w:val="hybridMultilevel"/>
     <w:tmpl w:val="CD66408E"/>
@@ -17155,7 +17241,7 @@
       </w:pPr>
     </w:lvl>
   </w:abstractNum>
-  <w:abstractNum w:abstractNumId="13" w15:restartNumberingAfterBreak="0">
+  <w:abstractNum w:abstractNumId="14" w15:restartNumberingAfterBreak="0">
     <w:nsid w:val="4C6C0453"/>
     <w:multiLevelType w:val="hybridMultilevel"/>
     <w:tmpl w:val="44BC59A8"/>
@@ -17242,18 +17328,18 @@
       </w:pPr>
     </w:lvl>
   </w:abstractNum>
-  <w:abstractNum w:abstractNumId="14" w15:restartNumberingAfterBreak="0">
+  <w:abstractNum w:abstractNumId="15" w15:restartNumberingAfterBreak="0">
     <w:nsid w:val="5855738D"/>
     <w:multiLevelType w:val="hybridMultilevel"/>
-    <w:tmpl w:val="E86C0DE4"/>
-    <w:lvl w:ilvl="0" w:tplc="475633EA">
+    <w:tmpl w:val="86864A3C"/>
+    <w:lvl w:ilvl="0" w:tplc="282EE7D6">
       <w:start w:val="1"/>
       <w:numFmt w:val="decimal"/>
       <w:pStyle w:val="Titre2"/>
       <w:lvlText w:val="%1."/>
       <w:lvlJc w:val="left"/>
       <w:pPr>
-        <w:ind w:left="720" w:hanging="360"/>
+        <w:ind w:left="717" w:hanging="360"/>
       </w:pPr>
       <w:rPr>
         <w:rFonts w:hint="default"/>
@@ -17332,7 +17418,7 @@
       </w:pPr>
     </w:lvl>
   </w:abstractNum>
-  <w:abstractNum w:abstractNumId="15" w15:restartNumberingAfterBreak="0">
+  <w:abstractNum w:abstractNumId="16" w15:restartNumberingAfterBreak="0">
     <w:nsid w:val="7A7A6166"/>
     <w:multiLevelType w:val="hybridMultilevel"/>
     <w:tmpl w:val="8D7082CA"/>
@@ -17420,7 +17506,7 @@
     </w:lvl>
   </w:abstractNum>
   <w:num w:numId="1">
-    <w:abstractNumId w:val="11"/>
+    <w:abstractNumId w:val="12"/>
   </w:num>
   <w:num w:numId="2">
     <w:abstractNumId w:val="0"/>
@@ -17459,19 +17545,19 @@
     <w:abstractNumId w:val="5"/>
   </w:num>
   <w:num w:numId="14">
+    <w:abstractNumId w:val="14"/>
+  </w:num>
+  <w:num w:numId="15">
     <w:abstractNumId w:val="13"/>
   </w:num>
-  <w:num w:numId="15">
-    <w:abstractNumId w:val="12"/>
+  <w:num w:numId="16">
+    <w:abstractNumId w:val="16"/>
   </w:num>
-  <w:num w:numId="16">
+  <w:num w:numId="17">
     <w:abstractNumId w:val="15"/>
   </w:num>
-  <w:num w:numId="17">
-    <w:abstractNumId w:val="14"/>
-  </w:num>
   <w:num w:numId="18">
-    <w:abstractNumId w:val="11"/>
+    <w:abstractNumId w:val="12"/>
   </w:num>
   <w:num w:numId="19">
     <w:abstractNumId w:val="0"/>
@@ -17480,13 +17566,13 @@
     <w:abstractNumId w:val="0"/>
   </w:num>
   <w:num w:numId="21">
-    <w:abstractNumId w:val="14"/>
+    <w:abstractNumId w:val="15"/>
     <w:lvlOverride w:ilvl="0">
       <w:startOverride w:val="1"/>
     </w:lvlOverride>
   </w:num>
   <w:num w:numId="22">
-    <w:abstractNumId w:val="11"/>
+    <w:abstractNumId w:val="12"/>
   </w:num>
   <w:num w:numId="23">
     <w:abstractNumId w:val="0"/>
@@ -17495,10 +17581,13 @@
     <w:abstractNumId w:val="0"/>
   </w:num>
   <w:num w:numId="25">
-    <w:abstractNumId w:val="14"/>
+    <w:abstractNumId w:val="15"/>
     <w:lvlOverride w:ilvl="0">
       <w:startOverride w:val="1"/>
     </w:lvlOverride>
+  </w:num>
+  <w:num w:numId="26">
+    <w:abstractNumId w:val="11"/>
   </w:num>
 </w:numbering>
 </file>
@@ -17659,6 +17748,9 @@
     <w:lsdException w:name="Table Subtle 1" w:semiHidden="1" w:unhideWhenUsed="1"/>
     <w:lsdException w:name="Table Subtle 2" w:semiHidden="1" w:unhideWhenUsed="1"/>
     <w:lsdException w:name="Table Web 1" w:semiHidden="1" w:unhideWhenUsed="1"/>
+    <w:lsdException w:name="Table Web 2" w:semiHidden="1" w:unhideWhenUsed="1"/>
+    <w:lsdException w:name="Table Web 3" w:semiHidden="1" w:unhideWhenUsed="1"/>
+    <w:lsdException w:name="Table Theme" w:semiHidden="1" w:unhideWhenUsed="1"/>
     <w:lsdException w:name="Light Shading"/>
     <w:lsdException w:name="Light List"/>
     <w:lsdException w:name="Light Grid"/>
@@ -17878,14 +17970,15 @@
     <w:next w:val="Corpsdetexte"/>
     <w:uiPriority w:val="9"/>
     <w:qFormat/>
-    <w:rsid w:val="00641470"/>
+    <w:rsid w:val="003E6084"/>
     <w:pPr>
       <w:keepNext/>
       <w:keepLines/>
       <w:numPr>
         <w:numId w:val="14"/>
       </w:numPr>
-      <w:spacing w:before="480" w:after="0"/>
+      <w:spacing w:before="360" w:after="120"/>
+      <w:ind w:left="714" w:hanging="357"/>
       <w:outlineLvl w:val="0"/>
     </w:pPr>
     <w:rPr>
@@ -17904,14 +17997,14 @@
     <w:uiPriority w:val="9"/>
     <w:unhideWhenUsed/>
     <w:qFormat/>
-    <w:rsid w:val="00F6415A"/>
+    <w:rsid w:val="003E6084"/>
     <w:pPr>
       <w:keepNext/>
       <w:keepLines/>
       <w:numPr>
         <w:numId w:val="17"/>
       </w:numPr>
-      <w:spacing w:before="200" w:after="0"/>
+      <w:spacing w:before="120" w:after="80"/>
       <w:outlineLvl w:val="1"/>
     </w:pPr>
     <w:rPr>
@@ -17929,14 +18022,15 @@
     <w:uiPriority w:val="9"/>
     <w:unhideWhenUsed/>
     <w:qFormat/>
-    <w:rsid w:val="008D375C"/>
+    <w:rsid w:val="003E6084"/>
     <w:pPr>
       <w:keepNext/>
       <w:keepLines/>
       <w:numPr>
         <w:numId w:val="16"/>
       </w:numPr>
-      <w:spacing w:before="200" w:after="0"/>
+      <w:spacing w:before="120" w:after="80"/>
+      <w:ind w:left="714" w:hanging="357"/>
       <w:outlineLvl w:val="2"/>
     </w:pPr>
     <w:rPr>

</xml_diff>